<commit_message>
test case for login page
</commit_message>
<xml_diff>
--- a/AssessmentQuestion2/Assessment Question 2.docx
+++ b/AssessmentQuestion2/Assessment Question 2.docx
@@ -44,13 +44,7 @@
         <w:rPr>
           <w:rFonts w:ascii="ArialMT" w:cs="ArialMT"/>
         </w:rPr>
-        <w:t xml:space="preserve"> </w:t>
-      </w:r>
-      <w:r>
-        <w:rPr>
-          <w:rFonts w:ascii="ArialMT" w:cs="ArialMT"/>
-        </w:rPr>
-        <w:t>Since I don</w:t>
+        <w:t xml:space="preserve"> Since I don</w:t>
       </w:r>
       <w:r>
         <w:rPr>
@@ -62,13 +56,7 @@
         <w:rPr>
           <w:rFonts w:ascii="ArialMT" w:cs="ArialMT"/>
         </w:rPr>
-        <w:t>t know the business design, according my knowledge</w:t>
-      </w:r>
-      <w:r>
-        <w:rPr>
-          <w:rFonts w:ascii="ArialMT" w:cs="ArialMT"/>
-        </w:rPr>
-        <w:t xml:space="preserve">, </w:t>
+        <w:t xml:space="preserve">t know the business design, according my knowledge, </w:t>
       </w:r>
       <w:r>
         <w:rPr>
@@ -80,7 +68,13 @@
         <w:rPr>
           <w:rFonts w:ascii="ArialMT" w:cs="ArialMT"/>
         </w:rPr>
-        <w:t xml:space="preserve"> are the some issues </w:t>
+        <w:t xml:space="preserve"> are </w:t>
+      </w:r>
+      <w:r>
+        <w:rPr>
+          <w:rFonts w:ascii="ArialMT" w:cs="ArialMT"/>
+        </w:rPr>
+        <w:t xml:space="preserve">some issues </w:t>
       </w:r>
       <w:r>
         <w:rPr>
@@ -109,8 +103,6 @@
         </w:rPr>
         <w:t>Bugs:</w:t>
       </w:r>
-      <w:bookmarkStart w:id="0" w:name="_GoBack"/>
-      <w:bookmarkEnd w:id="0"/>
     </w:p>
     <w:p>
       <w:pPr>
@@ -158,6 +150,7 @@
       <w:pPr>
         <w:ind w:firstLine="720"/>
         <w:rPr>
+          <w:rStyle w:val="Hyperlink"/>
           <w:rFonts w:ascii="ArialMT" w:cs="ArialMT"/>
         </w:rPr>
       </w:pPr>
@@ -173,16 +166,100 @@
     </w:p>
     <w:p>
       <w:pPr>
-        <w:ind w:left="720"/>
-        <w:rPr>
-          <w:rFonts w:ascii="ArialMT" w:cs="ArialMT"/>
-        </w:rPr>
-      </w:pPr>
-      <w:r>
-        <w:rPr>
-          <w:rFonts w:ascii="ArialMT" w:cs="ArialMT"/>
-        </w:rPr>
-        <w:t xml:space="preserve">Click on signup button in home page and you will be navigated to sign up page. Now click on </w:t>
+        <w:ind w:firstLine="720"/>
+        <w:rPr>
+          <w:rFonts w:ascii="ArialMT" w:cs="ArialMT"/>
+        </w:rPr>
+      </w:pPr>
+      <w:r>
+        <w:rPr>
+          <w:noProof/>
+        </w:rPr>
+        <w:drawing>
+          <wp:inline distT="0" distB="0" distL="0" distR="0" wp14:anchorId="28A9273C" wp14:editId="1F9782BB">
+            <wp:extent cx="5857240" cy="3352800"/>
+            <wp:effectExtent l="0" t="0" r="0" b="0"/>
+            <wp:docPr id="2" name="Picture 2"/>
+            <wp:cNvGraphicFramePr>
+              <a:graphicFrameLocks xmlns:a="http://schemas.openxmlformats.org/drawingml/2006/main" noChangeAspect="1"/>
+            </wp:cNvGraphicFramePr>
+            <a:graphic xmlns:a="http://schemas.openxmlformats.org/drawingml/2006/main">
+              <a:graphicData uri="http://schemas.openxmlformats.org/drawingml/2006/picture">
+                <pic:pic xmlns:pic="http://schemas.openxmlformats.org/drawingml/2006/picture">
+                  <pic:nvPicPr>
+                    <pic:cNvPr id="1" name=""/>
+                    <pic:cNvPicPr/>
+                  </pic:nvPicPr>
+                  <pic:blipFill>
+                    <a:blip r:embed="rId6"/>
+                    <a:stretch>
+                      <a:fillRect/>
+                    </a:stretch>
+                  </pic:blipFill>
+                  <pic:spPr>
+                    <a:xfrm>
+                      <a:off x="0" y="0"/>
+                      <a:ext cx="5862027" cy="3355540"/>
+                    </a:xfrm>
+                    <a:prstGeom prst="rect">
+                      <a:avLst/>
+                    </a:prstGeom>
+                  </pic:spPr>
+                </pic:pic>
+              </a:graphicData>
+            </a:graphic>
+          </wp:inline>
+        </w:drawing>
+      </w:r>
+    </w:p>
+    <w:p>
+      <w:pPr>
+        <w:ind w:firstLine="720"/>
+        <w:rPr>
+          <w:rFonts w:ascii="ArialMT" w:cs="ArialMT"/>
+        </w:rPr>
+      </w:pPr>
+      <w:r>
+        <w:rPr>
+          <w:rFonts w:ascii="ArialMT" w:cs="ArialMT"/>
+        </w:rPr>
+        <w:t>STEPS:</w:t>
+      </w:r>
+    </w:p>
+    <w:p>
+      <w:pPr>
+        <w:pStyle w:val="ListParagraph"/>
+        <w:numPr>
+          <w:ilvl w:val="0"/>
+          <w:numId w:val="7"/>
+        </w:numPr>
+        <w:rPr>
+          <w:rFonts w:ascii="ArialMT" w:cs="ArialMT"/>
+        </w:rPr>
+      </w:pPr>
+      <w:r>
+        <w:rPr>
+          <w:rFonts w:ascii="ArialMT" w:cs="ArialMT"/>
+        </w:rPr>
+        <w:t xml:space="preserve">Click on signup button in home page and you will be navigated to sign up page. </w:t>
+      </w:r>
+    </w:p>
+    <w:p>
+      <w:pPr>
+        <w:pStyle w:val="ListParagraph"/>
+        <w:numPr>
+          <w:ilvl w:val="0"/>
+          <w:numId w:val="7"/>
+        </w:numPr>
+        <w:rPr>
+          <w:rFonts w:ascii="ArialMT" w:cs="ArialMT"/>
+        </w:rPr>
+      </w:pPr>
+      <w:r>
+        <w:rPr>
+          <w:rFonts w:ascii="ArialMT" w:cs="ArialMT"/>
+        </w:rPr>
+        <w:t xml:space="preserve">Now click on </w:t>
       </w:r>
       <w:proofErr w:type="spellStart"/>
       <w:r>
@@ -196,7 +273,25 @@
         <w:rPr>
           <w:rFonts w:ascii="ArialMT" w:cs="ArialMT"/>
         </w:rPr>
-        <w:t xml:space="preserve"> logo. Now you will be navigated back to home page. Now home page </w:t>
+        <w:t xml:space="preserve"> logo. Now you will be navigated back to home page. </w:t>
+      </w:r>
+    </w:p>
+    <w:p>
+      <w:pPr>
+        <w:pStyle w:val="ListParagraph"/>
+        <w:numPr>
+          <w:ilvl w:val="0"/>
+          <w:numId w:val="7"/>
+        </w:numPr>
+        <w:rPr>
+          <w:rFonts w:ascii="ArialMT" w:cs="ArialMT"/>
+        </w:rPr>
+      </w:pPr>
+      <w:r>
+        <w:rPr>
+          <w:rFonts w:ascii="ArialMT" w:cs="ArialMT"/>
+        </w:rPr>
+        <w:t xml:space="preserve">Now home page </w:t>
       </w:r>
       <w:proofErr w:type="spellStart"/>
       <w:proofErr w:type="gramStart"/>
@@ -240,15 +335,22 @@
         </w:rPr>
         <w:t>, although the pages are same before and after navigation.</w:t>
       </w:r>
+      <w:r>
+        <w:rPr>
+          <w:rFonts w:ascii="ArialMT" w:cs="ArialMT"/>
+        </w:rPr>
+        <w:t xml:space="preserve"> It is not consistent.</w:t>
+      </w:r>
     </w:p>
     <w:p>
       <w:pPr>
         <w:ind w:left="720"/>
         <w:rPr>
-          <w:rFonts w:ascii="ArialMT" w:cs="ArialMT"/>
-        </w:rPr>
-      </w:pPr>
-      <w:hyperlink r:id="rId6" w:history="1">
+          <w:rStyle w:val="Hyperlink"/>
+          <w:rFonts w:ascii="ArialMT" w:cs="ArialMT"/>
+        </w:rPr>
+      </w:pPr>
+      <w:hyperlink r:id="rId7" w:history="1">
         <w:r>
           <w:rPr>
             <w:rStyle w:val="Hyperlink"/>
@@ -265,6 +367,92 @@
           <w:rFonts w:ascii="ArialMT" w:cs="ArialMT"/>
         </w:rPr>
       </w:pPr>
+      <w:r>
+        <w:rPr>
+          <w:noProof/>
+        </w:rPr>
+        <w:lastRenderedPageBreak/>
+        <w:drawing>
+          <wp:inline distT="0" distB="0" distL="0" distR="0" wp14:anchorId="5546D33B" wp14:editId="63F9DC6B">
+            <wp:extent cx="5943600" cy="3333750"/>
+            <wp:effectExtent l="0" t="0" r="0" b="0"/>
+            <wp:docPr id="3" name="Picture 3"/>
+            <wp:cNvGraphicFramePr>
+              <a:graphicFrameLocks xmlns:a="http://schemas.openxmlformats.org/drawingml/2006/main" noChangeAspect="1"/>
+            </wp:cNvGraphicFramePr>
+            <a:graphic xmlns:a="http://schemas.openxmlformats.org/drawingml/2006/main">
+              <a:graphicData uri="http://schemas.openxmlformats.org/drawingml/2006/picture">
+                <pic:pic xmlns:pic="http://schemas.openxmlformats.org/drawingml/2006/picture">
+                  <pic:nvPicPr>
+                    <pic:cNvPr id="1" name=""/>
+                    <pic:cNvPicPr/>
+                  </pic:nvPicPr>
+                  <pic:blipFill>
+                    <a:blip r:embed="rId8"/>
+                    <a:stretch>
+                      <a:fillRect/>
+                    </a:stretch>
+                  </pic:blipFill>
+                  <pic:spPr>
+                    <a:xfrm>
+                      <a:off x="0" y="0"/>
+                      <a:ext cx="5943600" cy="3333750"/>
+                    </a:xfrm>
+                    <a:prstGeom prst="rect">
+                      <a:avLst/>
+                    </a:prstGeom>
+                  </pic:spPr>
+                </pic:pic>
+              </a:graphicData>
+            </a:graphic>
+          </wp:inline>
+        </w:drawing>
+      </w:r>
+    </w:p>
+    <w:p>
+      <w:pPr>
+        <w:ind w:left="720"/>
+        <w:rPr>
+          <w:rFonts w:ascii="ArialMT" w:cs="ArialMT"/>
+        </w:rPr>
+      </w:pPr>
+      <w:r>
+        <w:rPr>
+          <w:rFonts w:ascii="ArialMT" w:cs="ArialMT"/>
+        </w:rPr>
+        <w:t xml:space="preserve">Priority </w:t>
+      </w:r>
+      <w:r>
+        <w:rPr>
+          <w:rFonts w:ascii="ArialMT" w:cs="ArialMT"/>
+        </w:rPr>
+        <w:t>–</w:t>
+      </w:r>
+      <w:r>
+        <w:rPr>
+          <w:rFonts w:ascii="ArialMT" w:cs="ArialMT"/>
+        </w:rPr>
+        <w:t xml:space="preserve"> Low (Because it</w:t>
+      </w:r>
+      <w:r>
+        <w:rPr>
+          <w:rFonts w:ascii="ArialMT" w:cs="ArialMT"/>
+        </w:rPr>
+        <w:t>’</w:t>
+      </w:r>
+      <w:r>
+        <w:rPr>
+          <w:rFonts w:ascii="ArialMT" w:cs="ArialMT"/>
+        </w:rPr>
+        <w:t>s not affecting any business value)</w:t>
+      </w:r>
+    </w:p>
+    <w:p>
+      <w:pPr>
+        <w:rPr>
+          <w:rFonts w:ascii="ArialMT" w:cs="ArialMT"/>
+        </w:rPr>
+      </w:pPr>
     </w:p>
     <w:p>
       <w:pPr>
@@ -307,6 +495,20 @@
     <w:p>
       <w:pPr>
         <w:pStyle w:val="ListParagraph"/>
+        <w:rPr>
+          <w:rFonts w:ascii="ArialMT" w:cs="ArialMT"/>
+        </w:rPr>
+      </w:pPr>
+      <w:r>
+        <w:rPr>
+          <w:rFonts w:ascii="ArialMT" w:cs="ArialMT"/>
+        </w:rPr>
+        <w:t>STEPS:</w:t>
+      </w:r>
+    </w:p>
+    <w:p>
+      <w:pPr>
+        <w:pStyle w:val="ListParagraph"/>
         <w:numPr>
           <w:ilvl w:val="0"/>
           <w:numId w:val="5"/>
@@ -343,7 +545,7 @@
         </w:rPr>
         <w:t xml:space="preserve"> website which is </w:t>
       </w:r>
-      <w:hyperlink r:id="rId7" w:history="1">
+      <w:hyperlink r:id="rId9" w:history="1">
         <w:r>
           <w:rPr>
             <w:rStyle w:val="Hyperlink"/>
@@ -476,6 +678,111 @@
         </w:rPr>
         <w:t>As a user I would expect such feature.</w:t>
       </w:r>
+      <w:r>
+        <w:rPr>
+          <w:rFonts w:ascii="ArialMT" w:cs="ArialMT"/>
+        </w:rPr>
+        <w:t xml:space="preserve"> That is how most popular website</w:t>
+      </w:r>
+      <w:r>
+        <w:rPr>
+          <w:rFonts w:ascii="ArialMT" w:cs="ArialMT"/>
+        </w:rPr>
+        <w:t>’</w:t>
+      </w:r>
+      <w:r>
+        <w:rPr>
+          <w:rFonts w:ascii="ArialMT" w:cs="ArialMT"/>
+        </w:rPr>
+        <w:t>s work out there on internet.</w:t>
+      </w:r>
+    </w:p>
+    <w:p>
+      <w:pPr>
+        <w:ind w:left="1080"/>
+        <w:rPr>
+          <w:rFonts w:ascii="ArialMT" w:cs="ArialMT"/>
+        </w:rPr>
+      </w:pPr>
+      <w:r>
+        <w:rPr>
+          <w:noProof/>
+        </w:rPr>
+        <w:drawing>
+          <wp:inline distT="0" distB="0" distL="0" distR="0" wp14:anchorId="3904D644" wp14:editId="6D4848A0">
+            <wp:extent cx="5581650" cy="2390775"/>
+            <wp:effectExtent l="0" t="0" r="0" b="9525"/>
+            <wp:docPr id="6" name="Picture 6"/>
+            <wp:cNvGraphicFramePr>
+              <a:graphicFrameLocks xmlns:a="http://schemas.openxmlformats.org/drawingml/2006/main" noChangeAspect="1"/>
+            </wp:cNvGraphicFramePr>
+            <a:graphic xmlns:a="http://schemas.openxmlformats.org/drawingml/2006/main">
+              <a:graphicData uri="http://schemas.openxmlformats.org/drawingml/2006/picture">
+                <pic:pic xmlns:pic="http://schemas.openxmlformats.org/drawingml/2006/picture">
+                  <pic:nvPicPr>
+                    <pic:cNvPr id="1" name=""/>
+                    <pic:cNvPicPr/>
+                  </pic:nvPicPr>
+                  <pic:blipFill>
+                    <a:blip r:embed="rId10"/>
+                    <a:stretch>
+                      <a:fillRect/>
+                    </a:stretch>
+                  </pic:blipFill>
+                  <pic:spPr>
+                    <a:xfrm>
+                      <a:off x="0" y="0"/>
+                      <a:ext cx="5581650" cy="2390775"/>
+                    </a:xfrm>
+                    <a:prstGeom prst="rect">
+                      <a:avLst/>
+                    </a:prstGeom>
+                  </pic:spPr>
+                </pic:pic>
+              </a:graphicData>
+            </a:graphic>
+          </wp:inline>
+        </w:drawing>
+      </w:r>
+    </w:p>
+    <w:p>
+      <w:pPr>
+        <w:ind w:left="1080"/>
+        <w:rPr>
+          <w:rFonts w:ascii="ArialMT" w:cs="ArialMT"/>
+        </w:rPr>
+      </w:pPr>
+      <w:r>
+        <w:rPr>
+          <w:rFonts w:ascii="ArialMT" w:cs="ArialMT"/>
+        </w:rPr>
+        <w:lastRenderedPageBreak/>
+        <w:t xml:space="preserve">Priority </w:t>
+      </w:r>
+      <w:r>
+        <w:rPr>
+          <w:rFonts w:ascii="ArialMT" w:cs="ArialMT"/>
+        </w:rPr>
+        <w:t>–</w:t>
+      </w:r>
+      <w:r>
+        <w:rPr>
+          <w:rFonts w:ascii="ArialMT" w:cs="ArialMT"/>
+        </w:rPr>
+        <w:t xml:space="preserve"> Low (Because it</w:t>
+      </w:r>
+      <w:r>
+        <w:rPr>
+          <w:rFonts w:ascii="ArialMT" w:cs="ArialMT"/>
+        </w:rPr>
+        <w:t>’</w:t>
+      </w:r>
+      <w:r>
+        <w:rPr>
+          <w:rFonts w:ascii="ArialMT" w:cs="ArialMT"/>
+        </w:rPr>
+        <w:t>s not affecting any business value)</w:t>
+      </w:r>
     </w:p>
     <w:p>
       <w:pPr>
@@ -500,7 +807,39 @@
         <w:rPr>
           <w:rFonts w:ascii="ArialMT" w:cs="ArialMT"/>
         </w:rPr>
-        <w:t xml:space="preserve">Bug: On click of </w:t>
+        <w:t xml:space="preserve">Bug: </w:t>
+      </w:r>
+    </w:p>
+    <w:p>
+      <w:pPr>
+        <w:pStyle w:val="ListParagraph"/>
+        <w:rPr>
+          <w:rFonts w:ascii="ArialMT" w:cs="ArialMT"/>
+        </w:rPr>
+      </w:pPr>
+      <w:r>
+        <w:rPr>
+          <w:rFonts w:ascii="ArialMT" w:cs="ArialMT"/>
+        </w:rPr>
+        <w:t>STEPS:</w:t>
+      </w:r>
+    </w:p>
+    <w:p>
+      <w:pPr>
+        <w:pStyle w:val="ListParagraph"/>
+        <w:numPr>
+          <w:ilvl w:val="0"/>
+          <w:numId w:val="8"/>
+        </w:numPr>
+        <w:rPr>
+          <w:rFonts w:ascii="ArialMT" w:cs="ArialMT"/>
+        </w:rPr>
+      </w:pPr>
+      <w:r>
+        <w:rPr>
+          <w:rFonts w:ascii="ArialMT" w:cs="ArialMT"/>
+        </w:rPr>
+        <w:t xml:space="preserve">On click of </w:t>
       </w:r>
       <w:r>
         <w:rPr>
@@ -524,7 +863,25 @@
         <w:rPr>
           <w:rFonts w:ascii="ArialMT" w:cs="ArialMT"/>
         </w:rPr>
-        <w:t xml:space="preserve"> in login page, user is navigated to account homepage. Now click on browser back button, sometimes it is throwing </w:t>
+        <w:t xml:space="preserve"> in login page, user is navigated to account homepage. </w:t>
+      </w:r>
+    </w:p>
+    <w:p>
+      <w:pPr>
+        <w:pStyle w:val="ListParagraph"/>
+        <w:numPr>
+          <w:ilvl w:val="0"/>
+          <w:numId w:val="8"/>
+        </w:numPr>
+        <w:rPr>
+          <w:rFonts w:ascii="ArialMT" w:cs="ArialMT"/>
+        </w:rPr>
+      </w:pPr>
+      <w:r>
+        <w:rPr>
+          <w:rFonts w:ascii="ArialMT" w:cs="ArialMT"/>
+        </w:rPr>
+        <w:t xml:space="preserve">Now click on browser back button, sometimes it is throwing </w:t>
       </w:r>
       <w:proofErr w:type="spellStart"/>
       <w:r>
@@ -539,6 +896,34 @@
           <w:rFonts w:ascii="ArialMT" w:cs="ArialMT"/>
         </w:rPr>
         <w:t xml:space="preserve"> exception upon continuous clicking browser back button.</w:t>
+      </w:r>
+    </w:p>
+    <w:p>
+      <w:pPr>
+        <w:ind w:firstLine="720"/>
+        <w:rPr>
+          <w:rFonts w:ascii="ArialMT" w:cs="ArialMT"/>
+        </w:rPr>
+      </w:pPr>
+      <w:bookmarkStart w:id="0" w:name="_GoBack"/>
+      <w:bookmarkEnd w:id="0"/>
+      <w:r>
+        <w:rPr>
+          <w:rFonts w:ascii="ArialMT" w:cs="ArialMT"/>
+        </w:rPr>
+        <w:t xml:space="preserve">Priority </w:t>
+      </w:r>
+      <w:r>
+        <w:rPr>
+          <w:rFonts w:ascii="ArialMT" w:cs="ArialMT"/>
+        </w:rPr>
+        <w:t>–</w:t>
+      </w:r>
+      <w:r>
+        <w:rPr>
+          <w:rFonts w:ascii="ArialMT" w:cs="ArialMT"/>
+        </w:rPr>
+        <w:t xml:space="preserve"> Low (intermittent issue)</w:t>
       </w:r>
     </w:p>
     <w:p>
@@ -601,7 +986,7 @@
         </w:rPr>
         <w:t xml:space="preserve">Navigate to </w:t>
       </w:r>
-      <w:hyperlink r:id="rId8" w:history="1">
+      <w:hyperlink r:id="rId11" w:history="1">
         <w:r>
           <w:rPr>
             <w:rStyle w:val="Hyperlink"/>
@@ -777,9 +1162,65 @@
     </w:p>
     <w:p>
       <w:pPr>
-        <w:rPr>
-          <w:rFonts w:ascii="ArialMT" w:cs="ArialMT"/>
-          <w:b/>
+        <w:pStyle w:val="ListParagraph"/>
+        <w:rPr>
+          <w:rFonts w:ascii="ArialMT" w:cs="ArialMT"/>
+        </w:rPr>
+      </w:pPr>
+    </w:p>
+    <w:p>
+      <w:pPr>
+        <w:pStyle w:val="ListParagraph"/>
+        <w:rPr>
+          <w:rFonts w:ascii="ArialMT" w:cs="ArialMT"/>
+        </w:rPr>
+      </w:pPr>
+      <w:r>
+        <w:rPr>
+          <w:noProof/>
+        </w:rPr>
+        <w:drawing>
+          <wp:inline distT="0" distB="0" distL="0" distR="0" wp14:anchorId="3D35A668" wp14:editId="405C9FA4">
+            <wp:extent cx="5943600" cy="3202305"/>
+            <wp:effectExtent l="0" t="0" r="0" b="0"/>
+            <wp:docPr id="10" name="Picture 10"/>
+            <wp:cNvGraphicFramePr>
+              <a:graphicFrameLocks xmlns:a="http://schemas.openxmlformats.org/drawingml/2006/main" noChangeAspect="1"/>
+            </wp:cNvGraphicFramePr>
+            <a:graphic xmlns:a="http://schemas.openxmlformats.org/drawingml/2006/main">
+              <a:graphicData uri="http://schemas.openxmlformats.org/drawingml/2006/picture">
+                <pic:pic xmlns:pic="http://schemas.openxmlformats.org/drawingml/2006/picture">
+                  <pic:nvPicPr>
+                    <pic:cNvPr id="1" name=""/>
+                    <pic:cNvPicPr/>
+                  </pic:nvPicPr>
+                  <pic:blipFill>
+                    <a:blip r:embed="rId12"/>
+                    <a:stretch>
+                      <a:fillRect/>
+                    </a:stretch>
+                  </pic:blipFill>
+                  <pic:spPr>
+                    <a:xfrm>
+                      <a:off x="0" y="0"/>
+                      <a:ext cx="5943600" cy="3202305"/>
+                    </a:xfrm>
+                    <a:prstGeom prst="rect">
+                      <a:avLst/>
+                    </a:prstGeom>
+                  </pic:spPr>
+                </pic:pic>
+              </a:graphicData>
+            </a:graphic>
+          </wp:inline>
+        </w:drawing>
+      </w:r>
+    </w:p>
+    <w:p>
+      <w:pPr>
+        <w:pStyle w:val="ListParagraph"/>
+        <w:rPr>
+          <w:rFonts w:ascii="ArialMT" w:cs="ArialMT"/>
         </w:rPr>
       </w:pPr>
     </w:p>
@@ -797,9 +1238,16 @@
       <w:r>
         <w:rPr>
           <w:rFonts w:ascii="ArialMT" w:cs="ArialMT"/>
+          <w:b/>
         </w:rPr>
         <w:lastRenderedPageBreak/>
-        <w:t>Promotion popup upon page load is annoying every time</w:t>
+        <w:t>Promotion popup</w:t>
+      </w:r>
+      <w:r>
+        <w:rPr>
+          <w:rFonts w:ascii="ArialMT" w:cs="ArialMT"/>
+        </w:rPr>
+        <w:t xml:space="preserve"> upon page load is annoying every time</w:t>
       </w:r>
       <w:r>
         <w:rPr>
@@ -819,14 +1267,6 @@
         </w:rPr>
         <w:t>. (Although it is promotional purpose, it is annoying)</w:t>
       </w:r>
-    </w:p>
-    <w:p>
-      <w:pPr>
-        <w:pStyle w:val="ListParagraph"/>
-        <w:rPr>
-          <w:rFonts w:ascii="ArialMT" w:cs="ArialMT"/>
-        </w:rPr>
-      </w:pPr>
     </w:p>
     <w:p>
       <w:pPr>
@@ -841,8 +1281,8 @@
         </w:rPr>
         <w:drawing>
           <wp:inline distT="0" distB="0" distL="0" distR="0" wp14:anchorId="738E363E" wp14:editId="7062514D">
-            <wp:extent cx="5943600" cy="2729865"/>
-            <wp:effectExtent l="0" t="0" r="0" b="0"/>
+            <wp:extent cx="5943600" cy="2619375"/>
+            <wp:effectExtent l="0" t="0" r="0" b="9525"/>
             <wp:docPr id="1" name="Picture 1"/>
             <wp:cNvGraphicFramePr>
               <a:graphicFrameLocks xmlns:a="http://schemas.openxmlformats.org/drawingml/2006/main" noChangeAspect="1"/>
@@ -855,7 +1295,7 @@
                     <pic:cNvPicPr/>
                   </pic:nvPicPr>
                   <pic:blipFill>
-                    <a:blip r:embed="rId9"/>
+                    <a:blip r:embed="rId13"/>
                     <a:stretch>
                       <a:fillRect/>
                     </a:stretch>
@@ -863,7 +1303,7 @@
                   <pic:spPr>
                     <a:xfrm>
                       <a:off x="0" y="0"/>
-                      <a:ext cx="5943600" cy="2729865"/>
+                      <a:ext cx="5943600" cy="2619375"/>
                     </a:xfrm>
                     <a:prstGeom prst="rect">
                       <a:avLst/>
@@ -911,6 +1351,70 @@
     <w:p>
       <w:pPr>
         <w:pStyle w:val="ListParagraph"/>
+        <w:rPr>
+          <w:rFonts w:ascii="ArialMT" w:cs="ArialMT"/>
+        </w:rPr>
+      </w:pPr>
+    </w:p>
+    <w:p>
+      <w:pPr>
+        <w:pStyle w:val="ListParagraph"/>
+        <w:rPr>
+          <w:rFonts w:ascii="ArialMT" w:cs="ArialMT"/>
+        </w:rPr>
+      </w:pPr>
+      <w:r>
+        <w:rPr>
+          <w:noProof/>
+        </w:rPr>
+        <w:drawing>
+          <wp:inline distT="0" distB="0" distL="0" distR="0" wp14:anchorId="2761AE71" wp14:editId="0C6CB9CB">
+            <wp:extent cx="5943600" cy="3202305"/>
+            <wp:effectExtent l="0" t="0" r="0" b="0"/>
+            <wp:docPr id="5" name="Picture 5"/>
+            <wp:cNvGraphicFramePr>
+              <a:graphicFrameLocks xmlns:a="http://schemas.openxmlformats.org/drawingml/2006/main" noChangeAspect="1"/>
+            </wp:cNvGraphicFramePr>
+            <a:graphic xmlns:a="http://schemas.openxmlformats.org/drawingml/2006/main">
+              <a:graphicData uri="http://schemas.openxmlformats.org/drawingml/2006/picture">
+                <pic:pic xmlns:pic="http://schemas.openxmlformats.org/drawingml/2006/picture">
+                  <pic:nvPicPr>
+                    <pic:cNvPr id="1" name=""/>
+                    <pic:cNvPicPr/>
+                  </pic:nvPicPr>
+                  <pic:blipFill>
+                    <a:blip r:embed="rId14"/>
+                    <a:stretch>
+                      <a:fillRect/>
+                    </a:stretch>
+                  </pic:blipFill>
+                  <pic:spPr>
+                    <a:xfrm>
+                      <a:off x="0" y="0"/>
+                      <a:ext cx="5943600" cy="3202305"/>
+                    </a:xfrm>
+                    <a:prstGeom prst="rect">
+                      <a:avLst/>
+                    </a:prstGeom>
+                  </pic:spPr>
+                </pic:pic>
+              </a:graphicData>
+            </a:graphic>
+          </wp:inline>
+        </w:drawing>
+      </w:r>
+    </w:p>
+    <w:p>
+      <w:pPr>
+        <w:pStyle w:val="ListParagraph"/>
+        <w:rPr>
+          <w:rFonts w:ascii="ArialMT" w:cs="ArialMT"/>
+        </w:rPr>
+      </w:pPr>
+    </w:p>
+    <w:p>
+      <w:pPr>
+        <w:pStyle w:val="ListParagraph"/>
         <w:numPr>
           <w:ilvl w:val="0"/>
           <w:numId w:val="6"/>
@@ -929,7 +1433,170 @@
         <w:rPr>
           <w:rFonts w:ascii="ArialMT" w:cs="ArialMT"/>
         </w:rPr>
-        <w:t>account flow is different on click of sign up in home page from sign up button click in login page</w:t>
+        <w:t xml:space="preserve">account flow on click of sign up </w:t>
+      </w:r>
+      <w:r>
+        <w:rPr>
+          <w:rFonts w:ascii="ArialMT" w:cs="ArialMT"/>
+        </w:rPr>
+        <w:t xml:space="preserve">button </w:t>
+      </w:r>
+      <w:r>
+        <w:rPr>
+          <w:rFonts w:ascii="ArialMT" w:cs="ArialMT"/>
+        </w:rPr>
+        <w:t xml:space="preserve">in home page </w:t>
+      </w:r>
+      <w:r>
+        <w:rPr>
+          <w:rFonts w:ascii="ArialMT" w:cs="ArialMT"/>
+        </w:rPr>
+        <w:t xml:space="preserve">is different </w:t>
+      </w:r>
+      <w:r>
+        <w:rPr>
+          <w:rFonts w:ascii="ArialMT" w:cs="ArialMT"/>
+        </w:rPr>
+        <w:t>from sign up button click in login page</w:t>
+      </w:r>
+    </w:p>
+    <w:p>
+      <w:pPr>
+        <w:pStyle w:val="ListParagraph"/>
+        <w:rPr>
+          <w:rFonts w:ascii="ArialMT" w:cs="ArialMT"/>
+        </w:rPr>
+      </w:pPr>
+    </w:p>
+    <w:p>
+      <w:pPr>
+        <w:pStyle w:val="ListParagraph"/>
+        <w:rPr>
+          <w:rFonts w:ascii="ArialMT" w:cs="ArialMT"/>
+        </w:rPr>
+      </w:pPr>
+      <w:r>
+        <w:rPr>
+          <w:rFonts w:ascii="ArialMT" w:cs="ArialMT"/>
+        </w:rPr>
+        <w:t>Both sign up</w:t>
+      </w:r>
+      <w:r>
+        <w:rPr>
+          <w:rFonts w:ascii="ArialMT" w:cs="ArialMT"/>
+        </w:rPr>
+        <w:t>’</w:t>
+      </w:r>
+      <w:r>
+        <w:rPr>
+          <w:rFonts w:ascii="ArialMT" w:cs="ArialMT"/>
+        </w:rPr>
+        <w:t>s have different work flow:</w:t>
+      </w:r>
+    </w:p>
+    <w:p>
+      <w:pPr>
+        <w:pStyle w:val="ListParagraph"/>
+        <w:rPr>
+          <w:rFonts w:ascii="ArialMT" w:cs="ArialMT"/>
+        </w:rPr>
+      </w:pPr>
+    </w:p>
+    <w:p>
+      <w:pPr>
+        <w:pStyle w:val="ListParagraph"/>
+        <w:rPr>
+          <w:rFonts w:ascii="ArialMT" w:cs="ArialMT"/>
+        </w:rPr>
+      </w:pPr>
+      <w:r>
+        <w:rPr>
+          <w:noProof/>
+        </w:rPr>
+        <w:lastRenderedPageBreak/>
+        <w:drawing>
+          <wp:inline distT="0" distB="0" distL="0" distR="0" wp14:anchorId="4F0950CE" wp14:editId="20DDF197">
+            <wp:extent cx="5943600" cy="3202305"/>
+            <wp:effectExtent l="0" t="0" r="0" b="0"/>
+            <wp:docPr id="7" name="Picture 7"/>
+            <wp:cNvGraphicFramePr>
+              <a:graphicFrameLocks xmlns:a="http://schemas.openxmlformats.org/drawingml/2006/main" noChangeAspect="1"/>
+            </wp:cNvGraphicFramePr>
+            <a:graphic xmlns:a="http://schemas.openxmlformats.org/drawingml/2006/main">
+              <a:graphicData uri="http://schemas.openxmlformats.org/drawingml/2006/picture">
+                <pic:pic xmlns:pic="http://schemas.openxmlformats.org/drawingml/2006/picture">
+                  <pic:nvPicPr>
+                    <pic:cNvPr id="1" name=""/>
+                    <pic:cNvPicPr/>
+                  </pic:nvPicPr>
+                  <pic:blipFill>
+                    <a:blip r:embed="rId15"/>
+                    <a:stretch>
+                      <a:fillRect/>
+                    </a:stretch>
+                  </pic:blipFill>
+                  <pic:spPr>
+                    <a:xfrm>
+                      <a:off x="0" y="0"/>
+                      <a:ext cx="5943600" cy="3202305"/>
+                    </a:xfrm>
+                    <a:prstGeom prst="rect">
+                      <a:avLst/>
+                    </a:prstGeom>
+                  </pic:spPr>
+                </pic:pic>
+              </a:graphicData>
+            </a:graphic>
+          </wp:inline>
+        </w:drawing>
+      </w:r>
+    </w:p>
+    <w:p>
+      <w:pPr>
+        <w:pStyle w:val="ListParagraph"/>
+        <w:rPr>
+          <w:rFonts w:ascii="ArialMT" w:cs="ArialMT"/>
+        </w:rPr>
+      </w:pPr>
+      <w:r>
+        <w:rPr>
+          <w:noProof/>
+        </w:rPr>
+        <w:drawing>
+          <wp:inline distT="0" distB="0" distL="0" distR="0" wp14:anchorId="79662D6D" wp14:editId="493A8BA5">
+            <wp:extent cx="5943600" cy="3202305"/>
+            <wp:effectExtent l="0" t="0" r="0" b="0"/>
+            <wp:docPr id="8" name="Picture 8"/>
+            <wp:cNvGraphicFramePr>
+              <a:graphicFrameLocks xmlns:a="http://schemas.openxmlformats.org/drawingml/2006/main" noChangeAspect="1"/>
+            </wp:cNvGraphicFramePr>
+            <a:graphic xmlns:a="http://schemas.openxmlformats.org/drawingml/2006/main">
+              <a:graphicData uri="http://schemas.openxmlformats.org/drawingml/2006/picture">
+                <pic:pic xmlns:pic="http://schemas.openxmlformats.org/drawingml/2006/picture">
+                  <pic:nvPicPr>
+                    <pic:cNvPr id="1" name=""/>
+                    <pic:cNvPicPr/>
+                  </pic:nvPicPr>
+                  <pic:blipFill>
+                    <a:blip r:embed="rId16"/>
+                    <a:stretch>
+                      <a:fillRect/>
+                    </a:stretch>
+                  </pic:blipFill>
+                  <pic:spPr>
+                    <a:xfrm>
+                      <a:off x="0" y="0"/>
+                      <a:ext cx="5943600" cy="3202305"/>
+                    </a:xfrm>
+                    <a:prstGeom prst="rect">
+                      <a:avLst/>
+                    </a:prstGeom>
+                  </pic:spPr>
+                </pic:pic>
+              </a:graphicData>
+            </a:graphic>
+          </wp:inline>
+        </w:drawing>
       </w:r>
     </w:p>
     <w:p>
@@ -1271,6 +1938,119 @@
     </w:lvl>
   </w:abstractNum>
   <w:abstractNum w:abstractNumId="3" w15:restartNumberingAfterBreak="0">
+    <w:nsid w:val="1D8121BA"/>
+    <w:multiLevelType w:val="hybridMultilevel"/>
+    <w:tmpl w:val="094CE4AA"/>
+    <w:lvl w:ilvl="0" w:tplc="04090001">
+      <w:start w:val="1"/>
+      <w:numFmt w:val="bullet"/>
+      <w:lvlText w:val=""/>
+      <w:lvlJc w:val="left"/>
+      <w:pPr>
+        <w:ind w:left="1440" w:hanging="360"/>
+      </w:pPr>
+      <w:rPr>
+        <w:rFonts w:ascii="Symbol" w:hAnsi="Symbol" w:hint="default"/>
+      </w:rPr>
+    </w:lvl>
+    <w:lvl w:ilvl="1" w:tplc="04090003" w:tentative="1">
+      <w:start w:val="1"/>
+      <w:numFmt w:val="bullet"/>
+      <w:lvlText w:val="o"/>
+      <w:lvlJc w:val="left"/>
+      <w:pPr>
+        <w:ind w:left="2160" w:hanging="360"/>
+      </w:pPr>
+      <w:rPr>
+        <w:rFonts w:ascii="Courier New" w:hAnsi="Courier New" w:cs="Courier New" w:hint="default"/>
+      </w:rPr>
+    </w:lvl>
+    <w:lvl w:ilvl="2" w:tplc="04090005" w:tentative="1">
+      <w:start w:val="1"/>
+      <w:numFmt w:val="bullet"/>
+      <w:lvlText w:val=""/>
+      <w:lvlJc w:val="left"/>
+      <w:pPr>
+        <w:ind w:left="2880" w:hanging="360"/>
+      </w:pPr>
+      <w:rPr>
+        <w:rFonts w:ascii="Wingdings" w:hAnsi="Wingdings" w:hint="default"/>
+      </w:rPr>
+    </w:lvl>
+    <w:lvl w:ilvl="3" w:tplc="04090001" w:tentative="1">
+      <w:start w:val="1"/>
+      <w:numFmt w:val="bullet"/>
+      <w:lvlText w:val=""/>
+      <w:lvlJc w:val="left"/>
+      <w:pPr>
+        <w:ind w:left="3600" w:hanging="360"/>
+      </w:pPr>
+      <w:rPr>
+        <w:rFonts w:ascii="Symbol" w:hAnsi="Symbol" w:hint="default"/>
+      </w:rPr>
+    </w:lvl>
+    <w:lvl w:ilvl="4" w:tplc="04090003" w:tentative="1">
+      <w:start w:val="1"/>
+      <w:numFmt w:val="bullet"/>
+      <w:lvlText w:val="o"/>
+      <w:lvlJc w:val="left"/>
+      <w:pPr>
+        <w:ind w:left="4320" w:hanging="360"/>
+      </w:pPr>
+      <w:rPr>
+        <w:rFonts w:ascii="Courier New" w:hAnsi="Courier New" w:cs="Courier New" w:hint="default"/>
+      </w:rPr>
+    </w:lvl>
+    <w:lvl w:ilvl="5" w:tplc="04090005" w:tentative="1">
+      <w:start w:val="1"/>
+      <w:numFmt w:val="bullet"/>
+      <w:lvlText w:val=""/>
+      <w:lvlJc w:val="left"/>
+      <w:pPr>
+        <w:ind w:left="5040" w:hanging="360"/>
+      </w:pPr>
+      <w:rPr>
+        <w:rFonts w:ascii="Wingdings" w:hAnsi="Wingdings" w:hint="default"/>
+      </w:rPr>
+    </w:lvl>
+    <w:lvl w:ilvl="6" w:tplc="04090001" w:tentative="1">
+      <w:start w:val="1"/>
+      <w:numFmt w:val="bullet"/>
+      <w:lvlText w:val=""/>
+      <w:lvlJc w:val="left"/>
+      <w:pPr>
+        <w:ind w:left="5760" w:hanging="360"/>
+      </w:pPr>
+      <w:rPr>
+        <w:rFonts w:ascii="Symbol" w:hAnsi="Symbol" w:hint="default"/>
+      </w:rPr>
+    </w:lvl>
+    <w:lvl w:ilvl="7" w:tplc="04090003" w:tentative="1">
+      <w:start w:val="1"/>
+      <w:numFmt w:val="bullet"/>
+      <w:lvlText w:val="o"/>
+      <w:lvlJc w:val="left"/>
+      <w:pPr>
+        <w:ind w:left="6480" w:hanging="360"/>
+      </w:pPr>
+      <w:rPr>
+        <w:rFonts w:ascii="Courier New" w:hAnsi="Courier New" w:cs="Courier New" w:hint="default"/>
+      </w:rPr>
+    </w:lvl>
+    <w:lvl w:ilvl="8" w:tplc="04090005" w:tentative="1">
+      <w:start w:val="1"/>
+      <w:numFmt w:val="bullet"/>
+      <w:lvlText w:val=""/>
+      <w:lvlJc w:val="left"/>
+      <w:pPr>
+        <w:ind w:left="7200" w:hanging="360"/>
+      </w:pPr>
+      <w:rPr>
+        <w:rFonts w:ascii="Wingdings" w:hAnsi="Wingdings" w:hint="default"/>
+      </w:rPr>
+    </w:lvl>
+  </w:abstractNum>
+  <w:abstractNum w:abstractNumId="4" w15:restartNumberingAfterBreak="0">
     <w:nsid w:val="25B82DC2"/>
     <w:multiLevelType w:val="hybridMultilevel"/>
     <w:tmpl w:val="5A201114"/>
@@ -1383,7 +2163,7 @@
       </w:rPr>
     </w:lvl>
   </w:abstractNum>
-  <w:abstractNum w:abstractNumId="4" w15:restartNumberingAfterBreak="0">
+  <w:abstractNum w:abstractNumId="5" w15:restartNumberingAfterBreak="0">
     <w:nsid w:val="4EEC72EE"/>
     <w:multiLevelType w:val="hybridMultilevel"/>
     <w:tmpl w:val="AF9C96E2"/>
@@ -1472,7 +2252,120 @@
       </w:pPr>
     </w:lvl>
   </w:abstractNum>
-  <w:abstractNum w:abstractNumId="5" w15:restartNumberingAfterBreak="0">
+  <w:abstractNum w:abstractNumId="6" w15:restartNumberingAfterBreak="0">
+    <w:nsid w:val="79D41770"/>
+    <w:multiLevelType w:val="hybridMultilevel"/>
+    <w:tmpl w:val="B0CE7D88"/>
+    <w:lvl w:ilvl="0" w:tplc="04090001">
+      <w:start w:val="1"/>
+      <w:numFmt w:val="bullet"/>
+      <w:lvlText w:val=""/>
+      <w:lvlJc w:val="left"/>
+      <w:pPr>
+        <w:ind w:left="1440" w:hanging="360"/>
+      </w:pPr>
+      <w:rPr>
+        <w:rFonts w:ascii="Symbol" w:hAnsi="Symbol" w:hint="default"/>
+      </w:rPr>
+    </w:lvl>
+    <w:lvl w:ilvl="1" w:tplc="04090003" w:tentative="1">
+      <w:start w:val="1"/>
+      <w:numFmt w:val="bullet"/>
+      <w:lvlText w:val="o"/>
+      <w:lvlJc w:val="left"/>
+      <w:pPr>
+        <w:ind w:left="2160" w:hanging="360"/>
+      </w:pPr>
+      <w:rPr>
+        <w:rFonts w:ascii="Courier New" w:hAnsi="Courier New" w:cs="Courier New" w:hint="default"/>
+      </w:rPr>
+    </w:lvl>
+    <w:lvl w:ilvl="2" w:tplc="04090005" w:tentative="1">
+      <w:start w:val="1"/>
+      <w:numFmt w:val="bullet"/>
+      <w:lvlText w:val=""/>
+      <w:lvlJc w:val="left"/>
+      <w:pPr>
+        <w:ind w:left="2880" w:hanging="360"/>
+      </w:pPr>
+      <w:rPr>
+        <w:rFonts w:ascii="Wingdings" w:hAnsi="Wingdings" w:hint="default"/>
+      </w:rPr>
+    </w:lvl>
+    <w:lvl w:ilvl="3" w:tplc="04090001" w:tentative="1">
+      <w:start w:val="1"/>
+      <w:numFmt w:val="bullet"/>
+      <w:lvlText w:val=""/>
+      <w:lvlJc w:val="left"/>
+      <w:pPr>
+        <w:ind w:left="3600" w:hanging="360"/>
+      </w:pPr>
+      <w:rPr>
+        <w:rFonts w:ascii="Symbol" w:hAnsi="Symbol" w:hint="default"/>
+      </w:rPr>
+    </w:lvl>
+    <w:lvl w:ilvl="4" w:tplc="04090003" w:tentative="1">
+      <w:start w:val="1"/>
+      <w:numFmt w:val="bullet"/>
+      <w:lvlText w:val="o"/>
+      <w:lvlJc w:val="left"/>
+      <w:pPr>
+        <w:ind w:left="4320" w:hanging="360"/>
+      </w:pPr>
+      <w:rPr>
+        <w:rFonts w:ascii="Courier New" w:hAnsi="Courier New" w:cs="Courier New" w:hint="default"/>
+      </w:rPr>
+    </w:lvl>
+    <w:lvl w:ilvl="5" w:tplc="04090005" w:tentative="1">
+      <w:start w:val="1"/>
+      <w:numFmt w:val="bullet"/>
+      <w:lvlText w:val=""/>
+      <w:lvlJc w:val="left"/>
+      <w:pPr>
+        <w:ind w:left="5040" w:hanging="360"/>
+      </w:pPr>
+      <w:rPr>
+        <w:rFonts w:ascii="Wingdings" w:hAnsi="Wingdings" w:hint="default"/>
+      </w:rPr>
+    </w:lvl>
+    <w:lvl w:ilvl="6" w:tplc="04090001" w:tentative="1">
+      <w:start w:val="1"/>
+      <w:numFmt w:val="bullet"/>
+      <w:lvlText w:val=""/>
+      <w:lvlJc w:val="left"/>
+      <w:pPr>
+        <w:ind w:left="5760" w:hanging="360"/>
+      </w:pPr>
+      <w:rPr>
+        <w:rFonts w:ascii="Symbol" w:hAnsi="Symbol" w:hint="default"/>
+      </w:rPr>
+    </w:lvl>
+    <w:lvl w:ilvl="7" w:tplc="04090003" w:tentative="1">
+      <w:start w:val="1"/>
+      <w:numFmt w:val="bullet"/>
+      <w:lvlText w:val="o"/>
+      <w:lvlJc w:val="left"/>
+      <w:pPr>
+        <w:ind w:left="6480" w:hanging="360"/>
+      </w:pPr>
+      <w:rPr>
+        <w:rFonts w:ascii="Courier New" w:hAnsi="Courier New" w:cs="Courier New" w:hint="default"/>
+      </w:rPr>
+    </w:lvl>
+    <w:lvl w:ilvl="8" w:tplc="04090005" w:tentative="1">
+      <w:start w:val="1"/>
+      <w:numFmt w:val="bullet"/>
+      <w:lvlText w:val=""/>
+      <w:lvlJc w:val="left"/>
+      <w:pPr>
+        <w:ind w:left="7200" w:hanging="360"/>
+      </w:pPr>
+      <w:rPr>
+        <w:rFonts w:ascii="Wingdings" w:hAnsi="Wingdings" w:hint="default"/>
+      </w:rPr>
+    </w:lvl>
+  </w:abstractNum>
+  <w:abstractNum w:abstractNumId="7" w15:restartNumberingAfterBreak="0">
     <w:nsid w:val="7ACC32AD"/>
     <w:multiLevelType w:val="hybridMultilevel"/>
     <w:tmpl w:val="18D2A118"/>
@@ -1562,13 +2455,13 @@
     </w:lvl>
   </w:abstractNum>
   <w:num w:numId="1">
-    <w:abstractNumId w:val="3"/>
+    <w:abstractNumId w:val="4"/>
   </w:num>
   <w:num w:numId="2">
     <w:abstractNumId w:val="2"/>
   </w:num>
   <w:num w:numId="3">
-    <w:abstractNumId w:val="5"/>
+    <w:abstractNumId w:val="7"/>
   </w:num>
   <w:num w:numId="4">
     <w:abstractNumId w:val="0"/>
@@ -1577,7 +2470,13 @@
     <w:abstractNumId w:val="1"/>
   </w:num>
   <w:num w:numId="6">
-    <w:abstractNumId w:val="4"/>
+    <w:abstractNumId w:val="5"/>
+  </w:num>
+  <w:num w:numId="7">
+    <w:abstractNumId w:val="6"/>
+  </w:num>
+  <w:num w:numId="8">
+    <w:abstractNumId w:val="3"/>
   </w:num>
 </w:numbering>
 </file>

</xml_diff>